<commit_message>
Commit final realizado en grupo 06/04
</commit_message>
<xml_diff>
--- a/TP1_Grupo_9.docx
+++ b/TP1_Grupo_9.docx
@@ -1,6 +1,6 @@
 
 <file path=word/document.xml><?xml version="1.0" encoding="utf-8"?>
-<w:document xmlns:wpc="http://schemas.microsoft.com/office/word/2010/wordprocessingCanvas" xmlns:cx="http://schemas.microsoft.com/office/drawing/2014/chartex" xmlns:cx1="http://schemas.microsoft.com/office/drawing/2015/9/8/chartex" xmlns:mc="http://schemas.openxmlformats.org/markup-compatibility/2006" xmlns:o="urn:schemas-microsoft-com:office:office" xmlns:r="http://schemas.openxmlformats.org/officeDocument/2006/relationships" xmlns:m="http://schemas.openxmlformats.org/officeDocument/2006/math" xmlns:v="urn:schemas-microsoft-com:vml" xmlns:wp14="http://schemas.microsoft.com/office/word/2010/wordprocessingDrawing" xmlns:wp="http://schemas.openxmlformats.org/drawingml/2006/wordprocessingDrawing" xmlns:w10="urn:schemas-microsoft-com:office:word" xmlns:w="http://schemas.openxmlformats.org/wordprocessingml/2006/main" xmlns:w14="http://schemas.microsoft.com/office/word/2010/wordml" xmlns:w15="http://schemas.microsoft.com/office/word/2012/wordml" xmlns:w16se="http://schemas.microsoft.com/office/word/2015/wordml/symex" xmlns:wpg="http://schemas.microsoft.com/office/word/2010/wordprocessingGroup" xmlns:wpi="http://schemas.microsoft.com/office/word/2010/wordprocessingInk" xmlns:wne="http://schemas.microsoft.com/office/word/2006/wordml" xmlns:wps="http://schemas.microsoft.com/office/word/2010/wordprocessingShape" mc:Ignorable="w14 w15 w16se wp14">
+<w:document xmlns:wpc="http://schemas.microsoft.com/office/word/2010/wordprocessingCanvas" xmlns:cx="http://schemas.microsoft.com/office/drawing/2014/chartex" xmlns:cx1="http://schemas.microsoft.com/office/drawing/2015/9/8/chartex" xmlns:cx2="http://schemas.microsoft.com/office/drawing/2015/10/21/chartex" xmlns:cx3="http://schemas.microsoft.com/office/drawing/2016/5/9/chartex" xmlns:cx4="http://schemas.microsoft.com/office/drawing/2016/5/10/chartex" xmlns:cx5="http://schemas.microsoft.com/office/drawing/2016/5/11/chartex" xmlns:cx6="http://schemas.microsoft.com/office/drawing/2016/5/12/chartex" xmlns:cx7="http://schemas.microsoft.com/office/drawing/2016/5/13/chartex" xmlns:cx8="http://schemas.microsoft.com/office/drawing/2016/5/14/chartex" xmlns:mc="http://schemas.openxmlformats.org/markup-compatibility/2006" xmlns:aink="http://schemas.microsoft.com/office/drawing/2016/ink" xmlns:am3d="http://schemas.microsoft.com/office/drawing/2017/model3d" xmlns:o="urn:schemas-microsoft-com:office:office" xmlns:r="http://schemas.openxmlformats.org/officeDocument/2006/relationships" xmlns:m="http://schemas.openxmlformats.org/officeDocument/2006/math" xmlns:v="urn:schemas-microsoft-com:vml" xmlns:wp14="http://schemas.microsoft.com/office/word/2010/wordprocessingDrawing" xmlns:wp="http://schemas.openxmlformats.org/drawingml/2006/wordprocessingDrawing" xmlns:w10="urn:schemas-microsoft-com:office:word" xmlns:w="http://schemas.openxmlformats.org/wordprocessingml/2006/main" xmlns:w14="http://schemas.microsoft.com/office/word/2010/wordml" xmlns:w15="http://schemas.microsoft.com/office/word/2012/wordml" xmlns:w16cex="http://schemas.microsoft.com/office/word/2018/wordml/cex" xmlns:w16cid="http://schemas.microsoft.com/office/word/2016/wordml/cid" xmlns:w16="http://schemas.microsoft.com/office/word/2018/wordml" xmlns:w16se="http://schemas.microsoft.com/office/word/2015/wordml/symex" xmlns:wpg="http://schemas.microsoft.com/office/word/2010/wordprocessingGroup" xmlns:wpi="http://schemas.microsoft.com/office/word/2010/wordprocessingInk" xmlns:wne="http://schemas.microsoft.com/office/word/2006/wordml" xmlns:wps="http://schemas.microsoft.com/office/word/2010/wordprocessingShape" mc:Ignorable="w14 w15 w16se w16cid w16 w16cex wp14">
   <w:body>
     <w:p/>
     <w:p/>
@@ -15,7 +15,7 @@
         <mc:AlternateContent>
           <mc:Choice Requires="wps">
             <w:drawing>
-              <wp:anchor distT="0" distB="0" distL="114300" distR="114300" simplePos="0" relativeHeight="251660288" behindDoc="0" locked="0" layoutInCell="1" allowOverlap="1" wp14:anchorId="75F6DC72" wp14:editId="1A740AE9">
+              <wp:anchor distT="0" distB="0" distL="114300" distR="114300" simplePos="0" relativeHeight="251660288" behindDoc="0" locked="0" layoutInCell="1" allowOverlap="1" wp14:anchorId="496527D9" wp14:editId="48B69BA7">
                 <wp:simplePos x="0" y="0"/>
                 <wp:positionH relativeFrom="margin">
                   <wp:align>center</wp:align>
@@ -109,7 +109,7 @@
           </mc:Choice>
           <mc:Fallback>
             <w:pict>
-              <v:shapetype w14:anchorId="75F6DC72" id="_x0000_t202" coordsize="21600,21600" o:spt="202" path="m,l,21600r21600,l21600,xe">
+              <v:shapetype w14:anchorId="496527D9" id="_x0000_t202" coordsize="21600,21600" o:spt="202" path="m,l,21600r21600,l21600,xe">
                 <v:stroke joinstyle="miter"/>
                 <v:path gradientshapeok="t" o:connecttype="rect"/>
               </v:shapetype>
@@ -184,7 +184,7 @@
           <w:lang w:eastAsia="es-AR"/>
         </w:rPr>
         <w:drawing>
-          <wp:anchor distT="0" distB="0" distL="114300" distR="114300" simplePos="0" relativeHeight="251658240" behindDoc="1" locked="0" layoutInCell="1" allowOverlap="1">
+          <wp:anchor distT="0" distB="0" distL="114300" distR="114300" simplePos="0" relativeHeight="251658240" behindDoc="1" locked="0" layoutInCell="1" allowOverlap="1" wp14:anchorId="207E3E1F" wp14:editId="2621E6AF">
             <wp:simplePos x="0" y="0"/>
             <wp:positionH relativeFrom="margin">
               <wp:align>center</wp:align>
@@ -520,7 +520,7 @@
           <w:lang w:eastAsia="es-AR"/>
         </w:rPr>
         <w:drawing>
-          <wp:inline distT="0" distB="0" distL="0" distR="0">
+          <wp:inline distT="0" distB="0" distL="0" distR="0" wp14:anchorId="7D9B7C9F" wp14:editId="5108D0AE">
             <wp:extent cx="5608320" cy="1905000"/>
             <wp:effectExtent l="0" t="0" r="0" b="0"/>
             <wp:docPr id="3" name="Imagen 3"/>
@@ -611,7 +611,7 @@
           <w:lang w:eastAsia="es-AR"/>
         </w:rPr>
         <w:drawing>
-          <wp:inline distT="0" distB="0" distL="0" distR="0">
+          <wp:inline distT="0" distB="0" distL="0" distR="0" wp14:anchorId="5A3A72DC" wp14:editId="0F553EFC">
             <wp:extent cx="3314700" cy="1280160"/>
             <wp:effectExtent l="0" t="0" r="0" b="0"/>
             <wp:docPr id="4" name="Imagen 4"/>
@@ -741,7 +741,7 @@
           <w:lang w:eastAsia="es-AR"/>
         </w:rPr>
         <w:drawing>
-          <wp:inline distT="0" distB="0" distL="0" distR="0">
+          <wp:inline distT="0" distB="0" distL="0" distR="0" wp14:anchorId="545E13F3" wp14:editId="38303947">
             <wp:extent cx="5608320" cy="845820"/>
             <wp:effectExtent l="0" t="0" r="0" b="0"/>
             <wp:docPr id="5" name="Imagen 5"/>
@@ -875,7 +875,7 @@
           <w:lang w:eastAsia="es-AR"/>
         </w:rPr>
         <w:drawing>
-          <wp:inline distT="0" distB="0" distL="0" distR="0">
+          <wp:inline distT="0" distB="0" distL="0" distR="0" wp14:anchorId="2D123721" wp14:editId="2ED9BAC4">
             <wp:extent cx="5295900" cy="518160"/>
             <wp:effectExtent l="0" t="0" r="0" b="0"/>
             <wp:docPr id="6" name="Imagen 6"/>
@@ -1020,6 +1020,46 @@
           <w:szCs w:val="24"/>
         </w:rPr>
       </w:pPr>
+      <w:r>
+        <w:rPr>
+          <w:noProof/>
+        </w:rPr>
+        <w:drawing>
+          <wp:inline distT="0" distB="0" distL="0" distR="0" wp14:anchorId="57CDAA07" wp14:editId="0800C528">
+            <wp:extent cx="3838575" cy="1524000"/>
+            <wp:effectExtent l="0" t="0" r="9525" b="0"/>
+            <wp:docPr id="9" name="Imagen 9"/>
+            <wp:cNvGraphicFramePr>
+              <a:graphicFrameLocks xmlns:a="http://schemas.openxmlformats.org/drawingml/2006/main" noChangeAspect="1"/>
+            </wp:cNvGraphicFramePr>
+            <a:graphic xmlns:a="http://schemas.openxmlformats.org/drawingml/2006/main">
+              <a:graphicData uri="http://schemas.openxmlformats.org/drawingml/2006/picture">
+                <pic:pic xmlns:pic="http://schemas.openxmlformats.org/drawingml/2006/picture">
+                  <pic:nvPicPr>
+                    <pic:cNvPr id="1" name=""/>
+                    <pic:cNvPicPr/>
+                  </pic:nvPicPr>
+                  <pic:blipFill>
+                    <a:blip r:embed="rId13"/>
+                    <a:stretch>
+                      <a:fillRect/>
+                    </a:stretch>
+                  </pic:blipFill>
+                  <pic:spPr>
+                    <a:xfrm>
+                      <a:off x="0" y="0"/>
+                      <a:ext cx="3838575" cy="1524000"/>
+                    </a:xfrm>
+                    <a:prstGeom prst="rect">
+                      <a:avLst/>
+                    </a:prstGeom>
+                  </pic:spPr>
+                </pic:pic>
+              </a:graphicData>
+            </a:graphic>
+          </wp:inline>
+        </w:drawing>
+      </w:r>
     </w:p>
     <w:p>
       <w:pPr>
@@ -1106,7 +1146,7 @@
         </w:rPr>
         <w:lastRenderedPageBreak/>
         <w:drawing>
-          <wp:inline distT="0" distB="0" distL="0" distR="0">
+          <wp:inline distT="0" distB="0" distL="0" distR="0" wp14:anchorId="71DEB982" wp14:editId="087F94EF">
             <wp:extent cx="5372100" cy="2080260"/>
             <wp:effectExtent l="0" t="0" r="0" b="0"/>
             <wp:docPr id="7" name="Imagen 7"/>
@@ -1123,7 +1163,7 @@
                     </pic:cNvPicPr>
                   </pic:nvPicPr>
                   <pic:blipFill>
-                    <a:blip r:embed="rId13">
+                    <a:blip r:embed="rId14">
                       <a:extLst>
                         <a:ext uri="{28A0092B-C50C-407E-A947-70E740481C1C}">
                           <a14:useLocalDpi xmlns:a14="http://schemas.microsoft.com/office/drawing/2010/main" val="0"/>
@@ -1228,8 +1268,6 @@
         </w:rPr>
         <w:t>.</w:t>
       </w:r>
-      <w:bookmarkStart w:id="0" w:name="_GoBack"/>
-      <w:bookmarkEnd w:id="0"/>
     </w:p>
     <w:p>
       <w:pPr>
@@ -1246,7 +1284,7 @@
           <w:lang w:eastAsia="es-AR"/>
         </w:rPr>
         <w:drawing>
-          <wp:inline distT="0" distB="0" distL="0" distR="0">
+          <wp:inline distT="0" distB="0" distL="0" distR="0" wp14:anchorId="21814D19" wp14:editId="78777B5D">
             <wp:extent cx="5608320" cy="1005840"/>
             <wp:effectExtent l="0" t="0" r="0" b="3810"/>
             <wp:docPr id="8" name="Imagen 8"/>
@@ -1263,7 +1301,7 @@
                     </pic:cNvPicPr>
                   </pic:nvPicPr>
                   <pic:blipFill>
-                    <a:blip r:embed="rId14">
+                    <a:blip r:embed="rId15">
                       <a:extLst>
                         <a:ext uri="{28A0092B-C50C-407E-A947-70E740481C1C}">
                           <a14:useLocalDpi xmlns:a14="http://schemas.microsoft.com/office/drawing/2010/main" val="0"/>
@@ -1295,8 +1333,396 @@
         </w:drawing>
       </w:r>
     </w:p>
+    <w:p>
+      <w:pPr>
+        <w:rPr>
+          <w:sz w:val="24"/>
+          <w:szCs w:val="24"/>
+        </w:rPr>
+      </w:pPr>
+    </w:p>
+    <w:p>
+      <w:pPr>
+        <w:pStyle w:val="Prrafodelista"/>
+        <w:numPr>
+          <w:ilvl w:val="0"/>
+          <w:numId w:val="3"/>
+        </w:numPr>
+        <w:rPr>
+          <w:rFonts w:eastAsiaTheme="minorEastAsia"/>
+          <w:color w:val="5A5A5A" w:themeColor="text1" w:themeTint="A5"/>
+          <w:spacing w:val="15"/>
+          <w:sz w:val="28"/>
+          <w:szCs w:val="28"/>
+        </w:rPr>
+      </w:pPr>
+      <w:r>
+        <w:rPr>
+          <w:rFonts w:eastAsiaTheme="minorEastAsia"/>
+          <w:color w:val="5A5A5A" w:themeColor="text1" w:themeTint="A5"/>
+          <w:spacing w:val="15"/>
+          <w:sz w:val="28"/>
+          <w:szCs w:val="28"/>
+        </w:rPr>
+        <w:t>Creación de Interfaz</w:t>
+      </w:r>
+    </w:p>
+    <w:p>
+      <w:pPr>
+        <w:pStyle w:val="Prrafodelista"/>
+        <w:rPr>
+          <w:sz w:val="24"/>
+          <w:szCs w:val="24"/>
+        </w:rPr>
+      </w:pPr>
+      <w:r>
+        <w:rPr>
+          <w:sz w:val="24"/>
+          <w:szCs w:val="24"/>
+        </w:rPr>
+        <w:t>Una interfaz en Java es una colección de métodos abstractos y</w:t>
+      </w:r>
+      <w:r>
+        <w:rPr>
+          <w:rFonts w:eastAsiaTheme="minorEastAsia"/>
+          <w:color w:val="5A5A5A" w:themeColor="text1" w:themeTint="A5"/>
+          <w:spacing w:val="15"/>
+          <w:sz w:val="28"/>
+          <w:szCs w:val="28"/>
+        </w:rPr>
+        <w:t xml:space="preserve"> </w:t>
+      </w:r>
+      <w:r>
+        <w:rPr>
+          <w:sz w:val="24"/>
+          <w:szCs w:val="24"/>
+        </w:rPr>
+        <w:t xml:space="preserve">propiedades constantes. En las interfaces se especifica qué se debe </w:t>
+      </w:r>
+      <w:proofErr w:type="gramStart"/>
+      <w:r>
+        <w:rPr>
+          <w:sz w:val="24"/>
+          <w:szCs w:val="24"/>
+        </w:rPr>
+        <w:t>hacer</w:t>
+      </w:r>
+      <w:proofErr w:type="gramEnd"/>
+      <w:r>
+        <w:rPr>
+          <w:sz w:val="24"/>
+          <w:szCs w:val="24"/>
+        </w:rPr>
+        <w:t xml:space="preserve"> pero no su implementación. Serán las clases que implementen estas interfaces las que describen la lógica del comportamiento de los métodos.</w:t>
+      </w:r>
+    </w:p>
+    <w:p>
+      <w:pPr>
+        <w:pStyle w:val="Prrafodelista"/>
+        <w:rPr>
+          <w:rFonts w:eastAsiaTheme="minorEastAsia"/>
+          <w:color w:val="5A5A5A" w:themeColor="text1" w:themeTint="A5"/>
+          <w:spacing w:val="15"/>
+          <w:sz w:val="28"/>
+          <w:szCs w:val="28"/>
+        </w:rPr>
+      </w:pPr>
+    </w:p>
+    <w:p>
+      <w:pPr>
+        <w:rPr>
+          <w:sz w:val="24"/>
+          <w:szCs w:val="24"/>
+        </w:rPr>
+      </w:pPr>
+      <w:r>
+        <w:rPr>
+          <w:noProof/>
+        </w:rPr>
+        <w:drawing>
+          <wp:inline distT="0" distB="0" distL="0" distR="0" wp14:anchorId="6074E658" wp14:editId="7FB5AB49">
+            <wp:extent cx="2552700" cy="1114425"/>
+            <wp:effectExtent l="0" t="0" r="0" b="9525"/>
+            <wp:docPr id="10" name="Imagen 10"/>
+            <wp:cNvGraphicFramePr>
+              <a:graphicFrameLocks xmlns:a="http://schemas.openxmlformats.org/drawingml/2006/main" noChangeAspect="1"/>
+            </wp:cNvGraphicFramePr>
+            <a:graphic xmlns:a="http://schemas.openxmlformats.org/drawingml/2006/main">
+              <a:graphicData uri="http://schemas.openxmlformats.org/drawingml/2006/picture">
+                <pic:pic xmlns:pic="http://schemas.openxmlformats.org/drawingml/2006/picture">
+                  <pic:nvPicPr>
+                    <pic:cNvPr id="1" name=""/>
+                    <pic:cNvPicPr/>
+                  </pic:nvPicPr>
+                  <pic:blipFill>
+                    <a:blip r:embed="rId16"/>
+                    <a:stretch>
+                      <a:fillRect/>
+                    </a:stretch>
+                  </pic:blipFill>
+                  <pic:spPr>
+                    <a:xfrm>
+                      <a:off x="0" y="0"/>
+                      <a:ext cx="2552700" cy="1114425"/>
+                    </a:xfrm>
+                    <a:prstGeom prst="rect">
+                      <a:avLst/>
+                    </a:prstGeom>
+                  </pic:spPr>
+                </pic:pic>
+              </a:graphicData>
+            </a:graphic>
+          </wp:inline>
+        </w:drawing>
+      </w:r>
+    </w:p>
+    <w:p>
+      <w:pPr>
+        <w:rPr>
+          <w:sz w:val="24"/>
+          <w:szCs w:val="24"/>
+        </w:rPr>
+      </w:pPr>
+    </w:p>
+    <w:p>
+      <w:pPr>
+        <w:pStyle w:val="Prrafodelista"/>
+        <w:numPr>
+          <w:ilvl w:val="0"/>
+          <w:numId w:val="3"/>
+        </w:numPr>
+        <w:rPr>
+          <w:rFonts w:eastAsiaTheme="minorEastAsia"/>
+          <w:color w:val="5A5A5A" w:themeColor="text1" w:themeTint="A5"/>
+          <w:spacing w:val="15"/>
+          <w:sz w:val="28"/>
+          <w:szCs w:val="28"/>
+        </w:rPr>
+      </w:pPr>
+      <w:r>
+        <w:rPr>
+          <w:rFonts w:eastAsiaTheme="minorEastAsia"/>
+          <w:color w:val="5A5A5A" w:themeColor="text1" w:themeTint="A5"/>
+          <w:spacing w:val="15"/>
+          <w:sz w:val="28"/>
+          <w:szCs w:val="28"/>
+        </w:rPr>
+        <w:lastRenderedPageBreak/>
+        <w:t xml:space="preserve">Este es el </w:t>
+      </w:r>
+      <w:proofErr w:type="spellStart"/>
+      <w:r>
+        <w:rPr>
+          <w:rFonts w:eastAsiaTheme="minorEastAsia"/>
+          <w:color w:val="5A5A5A" w:themeColor="text1" w:themeTint="A5"/>
+          <w:spacing w:val="15"/>
+          <w:sz w:val="28"/>
+          <w:szCs w:val="28"/>
+        </w:rPr>
+        <w:t>main</w:t>
+      </w:r>
+      <w:proofErr w:type="spellEnd"/>
+      <w:r>
+        <w:rPr>
+          <w:rFonts w:eastAsiaTheme="minorEastAsia"/>
+          <w:color w:val="5A5A5A" w:themeColor="text1" w:themeTint="A5"/>
+          <w:spacing w:val="15"/>
+          <w:sz w:val="28"/>
+          <w:szCs w:val="28"/>
+        </w:rPr>
+        <w:t xml:space="preserve"> en donde se crean las entradas a los eventos</w:t>
+      </w:r>
+    </w:p>
+    <w:p>
+      <w:pPr>
+        <w:pStyle w:val="Prrafodelista"/>
+        <w:rPr>
+          <w:sz w:val="24"/>
+          <w:szCs w:val="24"/>
+        </w:rPr>
+      </w:pPr>
+      <w:r>
+        <w:rPr>
+          <w:sz w:val="24"/>
+          <w:szCs w:val="24"/>
+        </w:rPr>
+        <w:t xml:space="preserve">El método </w:t>
+      </w:r>
+      <w:proofErr w:type="spellStart"/>
+      <w:r>
+        <w:rPr>
+          <w:sz w:val="24"/>
+          <w:szCs w:val="24"/>
+        </w:rPr>
+        <w:t>main</w:t>
+      </w:r>
+      <w:proofErr w:type="spellEnd"/>
+      <w:r>
+        <w:rPr>
+          <w:sz w:val="24"/>
+          <w:szCs w:val="24"/>
+        </w:rPr>
+        <w:t xml:space="preserve"> en java es un estándar utilizado por la JVM para iniciar la ejecución de cualquier programa Java. Dicho método se conoce como punto de entrada de la aplicación java</w:t>
+      </w:r>
+    </w:p>
+    <w:p>
+      <w:pPr>
+        <w:rPr>
+          <w:sz w:val="24"/>
+          <w:szCs w:val="24"/>
+        </w:rPr>
+      </w:pPr>
+      <w:r>
+        <w:rPr>
+          <w:noProof/>
+        </w:rPr>
+        <w:drawing>
+          <wp:inline distT="0" distB="0" distL="0" distR="0" wp14:anchorId="3298A324" wp14:editId="301CF952">
+            <wp:extent cx="5612130" cy="3587115"/>
+            <wp:effectExtent l="0" t="0" r="7620" b="0"/>
+            <wp:docPr id="11" name="Imagen 11"/>
+            <wp:cNvGraphicFramePr>
+              <a:graphicFrameLocks xmlns:a="http://schemas.openxmlformats.org/drawingml/2006/main" noChangeAspect="1"/>
+            </wp:cNvGraphicFramePr>
+            <a:graphic xmlns:a="http://schemas.openxmlformats.org/drawingml/2006/main">
+              <a:graphicData uri="http://schemas.openxmlformats.org/drawingml/2006/picture">
+                <pic:pic xmlns:pic="http://schemas.openxmlformats.org/drawingml/2006/picture">
+                  <pic:nvPicPr>
+                    <pic:cNvPr id="1" name=""/>
+                    <pic:cNvPicPr/>
+                  </pic:nvPicPr>
+                  <pic:blipFill>
+                    <a:blip r:embed="rId17"/>
+                    <a:stretch>
+                      <a:fillRect/>
+                    </a:stretch>
+                  </pic:blipFill>
+                  <pic:spPr>
+                    <a:xfrm>
+                      <a:off x="0" y="0"/>
+                      <a:ext cx="5612130" cy="3587115"/>
+                    </a:xfrm>
+                    <a:prstGeom prst="rect">
+                      <a:avLst/>
+                    </a:prstGeom>
+                  </pic:spPr>
+                </pic:pic>
+              </a:graphicData>
+            </a:graphic>
+          </wp:inline>
+        </w:drawing>
+      </w:r>
+    </w:p>
+    <w:p>
+      <w:pPr>
+        <w:rPr>
+          <w:sz w:val="24"/>
+          <w:szCs w:val="24"/>
+        </w:rPr>
+      </w:pPr>
+    </w:p>
+    <w:p>
+      <w:pPr>
+        <w:pStyle w:val="Prrafodelista"/>
+        <w:numPr>
+          <w:ilvl w:val="0"/>
+          <w:numId w:val="3"/>
+        </w:numPr>
+        <w:rPr>
+          <w:rFonts w:eastAsiaTheme="minorEastAsia"/>
+          <w:color w:val="5A5A5A" w:themeColor="text1" w:themeTint="A5"/>
+          <w:spacing w:val="15"/>
+          <w:sz w:val="28"/>
+          <w:szCs w:val="28"/>
+        </w:rPr>
+      </w:pPr>
+      <w:r>
+        <w:rPr>
+          <w:rFonts w:eastAsiaTheme="minorEastAsia"/>
+          <w:color w:val="5A5A5A" w:themeColor="text1" w:themeTint="A5"/>
+          <w:spacing w:val="15"/>
+          <w:sz w:val="28"/>
+          <w:szCs w:val="28"/>
+        </w:rPr>
+        <w:t>Polimorfismo</w:t>
+      </w:r>
+    </w:p>
+    <w:p>
+      <w:pPr>
+        <w:ind w:left="360"/>
+        <w:rPr>
+          <w:sz w:val="24"/>
+          <w:szCs w:val="24"/>
+        </w:rPr>
+      </w:pPr>
+      <w:r>
+        <w:rPr>
+          <w:sz w:val="24"/>
+          <w:szCs w:val="24"/>
+        </w:rPr>
+        <w:t>E</w:t>
+      </w:r>
+      <w:r>
+        <w:rPr>
+          <w:sz w:val="24"/>
+          <w:szCs w:val="24"/>
+        </w:rPr>
+        <w:t>s la capacidad que tienen los objetos de una clase en ofrecer respuesta distinta e independiente en función de los parámetros (diferentes implementaciones) utilizados durante su invocación.</w:t>
+      </w:r>
+    </w:p>
+    <w:p>
+      <w:pPr>
+        <w:rPr>
+          <w:rFonts w:eastAsiaTheme="minorEastAsia"/>
+          <w:color w:val="5A5A5A" w:themeColor="text1" w:themeTint="A5"/>
+          <w:spacing w:val="15"/>
+          <w:sz w:val="28"/>
+          <w:szCs w:val="28"/>
+        </w:rPr>
+      </w:pPr>
+      <w:r>
+        <w:rPr>
+          <w:noProof/>
+        </w:rPr>
+        <w:drawing>
+          <wp:inline distT="0" distB="0" distL="0" distR="0" wp14:anchorId="462E318F" wp14:editId="75301FA6">
+            <wp:extent cx="4286250" cy="752475"/>
+            <wp:effectExtent l="0" t="0" r="0" b="9525"/>
+            <wp:docPr id="12" name="Imagen 12"/>
+            <wp:cNvGraphicFramePr>
+              <a:graphicFrameLocks xmlns:a="http://schemas.openxmlformats.org/drawingml/2006/main" noChangeAspect="1"/>
+            </wp:cNvGraphicFramePr>
+            <a:graphic xmlns:a="http://schemas.openxmlformats.org/drawingml/2006/main">
+              <a:graphicData uri="http://schemas.openxmlformats.org/drawingml/2006/picture">
+                <pic:pic xmlns:pic="http://schemas.openxmlformats.org/drawingml/2006/picture">
+                  <pic:nvPicPr>
+                    <pic:cNvPr id="1" name=""/>
+                    <pic:cNvPicPr/>
+                  </pic:nvPicPr>
+                  <pic:blipFill>
+                    <a:blip r:embed="rId18"/>
+                    <a:stretch>
+                      <a:fillRect/>
+                    </a:stretch>
+                  </pic:blipFill>
+                  <pic:spPr>
+                    <a:xfrm>
+                      <a:off x="0" y="0"/>
+                      <a:ext cx="4286250" cy="752475"/>
+                    </a:xfrm>
+                    <a:prstGeom prst="rect">
+                      <a:avLst/>
+                    </a:prstGeom>
+                  </pic:spPr>
+                </pic:pic>
+              </a:graphicData>
+            </a:graphic>
+          </wp:inline>
+        </w:drawing>
+      </w:r>
+    </w:p>
     <w:sectPr>
-      <w:footerReference w:type="default" r:id="rId15"/>
+      <w:footerReference w:type="default" r:id="rId19"/>
       <w:pgSz w:w="12240" w:h="15840"/>
       <w:pgMar w:top="1417" w:right="1701" w:bottom="1417" w:left="1701" w:header="708" w:footer="708" w:gutter="0"/>
       <w:cols w:space="708"/>
@@ -1307,7 +1733,7 @@
 </file>
 
 <file path=word/endnotes.xml><?xml version="1.0" encoding="utf-8"?>
-<w:endnotes xmlns:wpc="http://schemas.microsoft.com/office/word/2010/wordprocessingCanvas" xmlns:cx="http://schemas.microsoft.com/office/drawing/2014/chartex" xmlns:cx1="http://schemas.microsoft.com/office/drawing/2015/9/8/chartex" xmlns:mc="http://schemas.openxmlformats.org/markup-compatibility/2006" xmlns:o="urn:schemas-microsoft-com:office:office" xmlns:r="http://schemas.openxmlformats.org/officeDocument/2006/relationships" xmlns:m="http://schemas.openxmlformats.org/officeDocument/2006/math" xmlns:v="urn:schemas-microsoft-com:vml" xmlns:wp14="http://schemas.microsoft.com/office/word/2010/wordprocessingDrawing" xmlns:wp="http://schemas.openxmlformats.org/drawingml/2006/wordprocessingDrawing" xmlns:w10="urn:schemas-microsoft-com:office:word" xmlns:w="http://schemas.openxmlformats.org/wordprocessingml/2006/main" xmlns:w14="http://schemas.microsoft.com/office/word/2010/wordml" xmlns:w15="http://schemas.microsoft.com/office/word/2012/wordml" xmlns:w16se="http://schemas.microsoft.com/office/word/2015/wordml/symex" xmlns:wpg="http://schemas.microsoft.com/office/word/2010/wordprocessingGroup" xmlns:wpi="http://schemas.microsoft.com/office/word/2010/wordprocessingInk" xmlns:wne="http://schemas.microsoft.com/office/word/2006/wordml" xmlns:wps="http://schemas.microsoft.com/office/word/2010/wordprocessingShape" mc:Ignorable="w14 w15 w16se wp14">
+<w:endnotes xmlns:wpc="http://schemas.microsoft.com/office/word/2010/wordprocessingCanvas" xmlns:cx="http://schemas.microsoft.com/office/drawing/2014/chartex" xmlns:cx1="http://schemas.microsoft.com/office/drawing/2015/9/8/chartex" xmlns:cx2="http://schemas.microsoft.com/office/drawing/2015/10/21/chartex" xmlns:cx3="http://schemas.microsoft.com/office/drawing/2016/5/9/chartex" xmlns:cx4="http://schemas.microsoft.com/office/drawing/2016/5/10/chartex" xmlns:cx5="http://schemas.microsoft.com/office/drawing/2016/5/11/chartex" xmlns:cx6="http://schemas.microsoft.com/office/drawing/2016/5/12/chartex" xmlns:cx7="http://schemas.microsoft.com/office/drawing/2016/5/13/chartex" xmlns:cx8="http://schemas.microsoft.com/office/drawing/2016/5/14/chartex" xmlns:mc="http://schemas.openxmlformats.org/markup-compatibility/2006" xmlns:aink="http://schemas.microsoft.com/office/drawing/2016/ink" xmlns:am3d="http://schemas.microsoft.com/office/drawing/2017/model3d" xmlns:o="urn:schemas-microsoft-com:office:office" xmlns:r="http://schemas.openxmlformats.org/officeDocument/2006/relationships" xmlns:m="http://schemas.openxmlformats.org/officeDocument/2006/math" xmlns:v="urn:schemas-microsoft-com:vml" xmlns:wp14="http://schemas.microsoft.com/office/word/2010/wordprocessingDrawing" xmlns:wp="http://schemas.openxmlformats.org/drawingml/2006/wordprocessingDrawing" xmlns:w10="urn:schemas-microsoft-com:office:word" xmlns:w="http://schemas.openxmlformats.org/wordprocessingml/2006/main" xmlns:w14="http://schemas.microsoft.com/office/word/2010/wordml" xmlns:w15="http://schemas.microsoft.com/office/word/2012/wordml" xmlns:w16cex="http://schemas.microsoft.com/office/word/2018/wordml/cex" xmlns:w16cid="http://schemas.microsoft.com/office/word/2016/wordml/cid" xmlns:w16="http://schemas.microsoft.com/office/word/2018/wordml" xmlns:w16se="http://schemas.microsoft.com/office/word/2015/wordml/symex" xmlns:wpg="http://schemas.microsoft.com/office/word/2010/wordprocessingGroup" xmlns:wpi="http://schemas.microsoft.com/office/word/2010/wordprocessingInk" xmlns:wne="http://schemas.microsoft.com/office/word/2006/wordml" xmlns:wps="http://schemas.microsoft.com/office/word/2010/wordprocessingShape" mc:Ignorable="w14 w15 w16se w16cid w16 w16cex wp14">
   <w:endnote w:type="separator" w:id="-1">
     <w:p>
       <w:pPr>
@@ -1332,7 +1758,7 @@
 </file>
 
 <file path=word/footer1.xml><?xml version="1.0" encoding="utf-8"?>
-<w:ftr xmlns:wpc="http://schemas.microsoft.com/office/word/2010/wordprocessingCanvas" xmlns:cx="http://schemas.microsoft.com/office/drawing/2014/chartex" xmlns:cx1="http://schemas.microsoft.com/office/drawing/2015/9/8/chartex" xmlns:mc="http://schemas.openxmlformats.org/markup-compatibility/2006" xmlns:o="urn:schemas-microsoft-com:office:office" xmlns:r="http://schemas.openxmlformats.org/officeDocument/2006/relationships" xmlns:m="http://schemas.openxmlformats.org/officeDocument/2006/math" xmlns:v="urn:schemas-microsoft-com:vml" xmlns:wp14="http://schemas.microsoft.com/office/word/2010/wordprocessingDrawing" xmlns:wp="http://schemas.openxmlformats.org/drawingml/2006/wordprocessingDrawing" xmlns:w10="urn:schemas-microsoft-com:office:word" xmlns:w="http://schemas.openxmlformats.org/wordprocessingml/2006/main" xmlns:w14="http://schemas.microsoft.com/office/word/2010/wordml" xmlns:w15="http://schemas.microsoft.com/office/word/2012/wordml" xmlns:w16se="http://schemas.microsoft.com/office/word/2015/wordml/symex" xmlns:wpg="http://schemas.microsoft.com/office/word/2010/wordprocessingGroup" xmlns:wpi="http://schemas.microsoft.com/office/word/2010/wordprocessingInk" xmlns:wne="http://schemas.microsoft.com/office/word/2006/wordml" xmlns:wps="http://schemas.microsoft.com/office/word/2010/wordprocessingShape" mc:Ignorable="w14 w15 w16se wp14">
+<w:ftr xmlns:wpc="http://schemas.microsoft.com/office/word/2010/wordprocessingCanvas" xmlns:cx="http://schemas.microsoft.com/office/drawing/2014/chartex" xmlns:cx1="http://schemas.microsoft.com/office/drawing/2015/9/8/chartex" xmlns:cx2="http://schemas.microsoft.com/office/drawing/2015/10/21/chartex" xmlns:cx3="http://schemas.microsoft.com/office/drawing/2016/5/9/chartex" xmlns:cx4="http://schemas.microsoft.com/office/drawing/2016/5/10/chartex" xmlns:cx5="http://schemas.microsoft.com/office/drawing/2016/5/11/chartex" xmlns:cx6="http://schemas.microsoft.com/office/drawing/2016/5/12/chartex" xmlns:cx7="http://schemas.microsoft.com/office/drawing/2016/5/13/chartex" xmlns:cx8="http://schemas.microsoft.com/office/drawing/2016/5/14/chartex" xmlns:mc="http://schemas.openxmlformats.org/markup-compatibility/2006" xmlns:aink="http://schemas.microsoft.com/office/drawing/2016/ink" xmlns:am3d="http://schemas.microsoft.com/office/drawing/2017/model3d" xmlns:o="urn:schemas-microsoft-com:office:office" xmlns:r="http://schemas.openxmlformats.org/officeDocument/2006/relationships" xmlns:m="http://schemas.openxmlformats.org/officeDocument/2006/math" xmlns:v="urn:schemas-microsoft-com:vml" xmlns:wp14="http://schemas.microsoft.com/office/word/2010/wordprocessingDrawing" xmlns:wp="http://schemas.openxmlformats.org/drawingml/2006/wordprocessingDrawing" xmlns:w10="urn:schemas-microsoft-com:office:word" xmlns:w="http://schemas.openxmlformats.org/wordprocessingml/2006/main" xmlns:w14="http://schemas.microsoft.com/office/word/2010/wordml" xmlns:w15="http://schemas.microsoft.com/office/word/2012/wordml" xmlns:w16cex="http://schemas.microsoft.com/office/word/2018/wordml/cex" xmlns:w16cid="http://schemas.microsoft.com/office/word/2016/wordml/cid" xmlns:w16="http://schemas.microsoft.com/office/word/2018/wordml" xmlns:w16se="http://schemas.microsoft.com/office/word/2015/wordml/symex" xmlns:wpg="http://schemas.microsoft.com/office/word/2010/wordprocessingGroup" xmlns:wpi="http://schemas.microsoft.com/office/word/2010/wordprocessingInk" xmlns:wne="http://schemas.microsoft.com/office/word/2006/wordml" xmlns:wps="http://schemas.microsoft.com/office/word/2010/wordprocessingShape" mc:Ignorable="w14 w15 w16se w16cid w16 w16cex wp14">
   <w:p>
     <w:pPr>
       <w:pStyle w:val="Piedepgina"/>
@@ -1348,7 +1774,7 @@
 </file>
 
 <file path=word/footnotes.xml><?xml version="1.0" encoding="utf-8"?>
-<w:footnotes xmlns:wpc="http://schemas.microsoft.com/office/word/2010/wordprocessingCanvas" xmlns:cx="http://schemas.microsoft.com/office/drawing/2014/chartex" xmlns:cx1="http://schemas.microsoft.com/office/drawing/2015/9/8/chartex" xmlns:mc="http://schemas.openxmlformats.org/markup-compatibility/2006" xmlns:o="urn:schemas-microsoft-com:office:office" xmlns:r="http://schemas.openxmlformats.org/officeDocument/2006/relationships" xmlns:m="http://schemas.openxmlformats.org/officeDocument/2006/math" xmlns:v="urn:schemas-microsoft-com:vml" xmlns:wp14="http://schemas.microsoft.com/office/word/2010/wordprocessingDrawing" xmlns:wp="http://schemas.openxmlformats.org/drawingml/2006/wordprocessingDrawing" xmlns:w10="urn:schemas-microsoft-com:office:word" xmlns:w="http://schemas.openxmlformats.org/wordprocessingml/2006/main" xmlns:w14="http://schemas.microsoft.com/office/word/2010/wordml" xmlns:w15="http://schemas.microsoft.com/office/word/2012/wordml" xmlns:w16se="http://schemas.microsoft.com/office/word/2015/wordml/symex" xmlns:wpg="http://schemas.microsoft.com/office/word/2010/wordprocessingGroup" xmlns:wpi="http://schemas.microsoft.com/office/word/2010/wordprocessingInk" xmlns:wne="http://schemas.microsoft.com/office/word/2006/wordml" xmlns:wps="http://schemas.microsoft.com/office/word/2010/wordprocessingShape" mc:Ignorable="w14 w15 w16se wp14">
+<w:footnotes xmlns:wpc="http://schemas.microsoft.com/office/word/2010/wordprocessingCanvas" xmlns:cx="http://schemas.microsoft.com/office/drawing/2014/chartex" xmlns:cx1="http://schemas.microsoft.com/office/drawing/2015/9/8/chartex" xmlns:cx2="http://schemas.microsoft.com/office/drawing/2015/10/21/chartex" xmlns:cx3="http://schemas.microsoft.com/office/drawing/2016/5/9/chartex" xmlns:cx4="http://schemas.microsoft.com/office/drawing/2016/5/10/chartex" xmlns:cx5="http://schemas.microsoft.com/office/drawing/2016/5/11/chartex" xmlns:cx6="http://schemas.microsoft.com/office/drawing/2016/5/12/chartex" xmlns:cx7="http://schemas.microsoft.com/office/drawing/2016/5/13/chartex" xmlns:cx8="http://schemas.microsoft.com/office/drawing/2016/5/14/chartex" xmlns:mc="http://schemas.openxmlformats.org/markup-compatibility/2006" xmlns:aink="http://schemas.microsoft.com/office/drawing/2016/ink" xmlns:am3d="http://schemas.microsoft.com/office/drawing/2017/model3d" xmlns:o="urn:schemas-microsoft-com:office:office" xmlns:r="http://schemas.openxmlformats.org/officeDocument/2006/relationships" xmlns:m="http://schemas.openxmlformats.org/officeDocument/2006/math" xmlns:v="urn:schemas-microsoft-com:vml" xmlns:wp14="http://schemas.microsoft.com/office/word/2010/wordprocessingDrawing" xmlns:wp="http://schemas.openxmlformats.org/drawingml/2006/wordprocessingDrawing" xmlns:w10="urn:schemas-microsoft-com:office:word" xmlns:w="http://schemas.openxmlformats.org/wordprocessingml/2006/main" xmlns:w14="http://schemas.microsoft.com/office/word/2010/wordml" xmlns:w15="http://schemas.microsoft.com/office/word/2012/wordml" xmlns:w16cex="http://schemas.microsoft.com/office/word/2018/wordml/cex" xmlns:w16cid="http://schemas.microsoft.com/office/word/2016/wordml/cid" xmlns:w16="http://schemas.microsoft.com/office/word/2018/wordml" xmlns:w16se="http://schemas.microsoft.com/office/word/2015/wordml/symex" xmlns:wpg="http://schemas.microsoft.com/office/word/2010/wordprocessingGroup" xmlns:wpi="http://schemas.microsoft.com/office/word/2010/wordprocessingInk" xmlns:wne="http://schemas.microsoft.com/office/word/2006/wordml" xmlns:wps="http://schemas.microsoft.com/office/word/2010/wordprocessingShape" mc:Ignorable="w14 w15 w16se w16cid w16 w16cex wp14">
   <w:footnote w:type="separator" w:id="-1">
     <w:p>
       <w:pPr>
@@ -1373,7 +1799,7 @@
 </file>
 
 <file path=word/numbering.xml><?xml version="1.0" encoding="utf-8"?>
-<w:numbering xmlns:wpc="http://schemas.microsoft.com/office/word/2010/wordprocessingCanvas" xmlns:cx="http://schemas.microsoft.com/office/drawing/2014/chartex" xmlns:cx1="http://schemas.microsoft.com/office/drawing/2015/9/8/chartex" xmlns:mc="http://schemas.openxmlformats.org/markup-compatibility/2006" xmlns:o="urn:schemas-microsoft-com:office:office" xmlns:r="http://schemas.openxmlformats.org/officeDocument/2006/relationships" xmlns:m="http://schemas.openxmlformats.org/officeDocument/2006/math" xmlns:v="urn:schemas-microsoft-com:vml" xmlns:wp14="http://schemas.microsoft.com/office/word/2010/wordprocessingDrawing" xmlns:wp="http://schemas.openxmlformats.org/drawingml/2006/wordprocessingDrawing" xmlns:w10="urn:schemas-microsoft-com:office:word" xmlns:w="http://schemas.openxmlformats.org/wordprocessingml/2006/main" xmlns:w14="http://schemas.microsoft.com/office/word/2010/wordml" xmlns:w15="http://schemas.microsoft.com/office/word/2012/wordml" xmlns:w16se="http://schemas.microsoft.com/office/word/2015/wordml/symex" xmlns:wpg="http://schemas.microsoft.com/office/word/2010/wordprocessingGroup" xmlns:wpi="http://schemas.microsoft.com/office/word/2010/wordprocessingInk" xmlns:wne="http://schemas.microsoft.com/office/word/2006/wordml" xmlns:wps="http://schemas.microsoft.com/office/word/2010/wordprocessingShape" mc:Ignorable="w14 w15 w16se wp14">
+<w:numbering xmlns:wpc="http://schemas.microsoft.com/office/word/2010/wordprocessingCanvas" xmlns:cx="http://schemas.microsoft.com/office/drawing/2014/chartex" xmlns:cx1="http://schemas.microsoft.com/office/drawing/2015/9/8/chartex" xmlns:cx2="http://schemas.microsoft.com/office/drawing/2015/10/21/chartex" xmlns:cx3="http://schemas.microsoft.com/office/drawing/2016/5/9/chartex" xmlns:cx4="http://schemas.microsoft.com/office/drawing/2016/5/10/chartex" xmlns:cx5="http://schemas.microsoft.com/office/drawing/2016/5/11/chartex" xmlns:cx6="http://schemas.microsoft.com/office/drawing/2016/5/12/chartex" xmlns:cx7="http://schemas.microsoft.com/office/drawing/2016/5/13/chartex" xmlns:cx8="http://schemas.microsoft.com/office/drawing/2016/5/14/chartex" xmlns:mc="http://schemas.openxmlformats.org/markup-compatibility/2006" xmlns:aink="http://schemas.microsoft.com/office/drawing/2016/ink" xmlns:am3d="http://schemas.microsoft.com/office/drawing/2017/model3d" xmlns:o="urn:schemas-microsoft-com:office:office" xmlns:r="http://schemas.openxmlformats.org/officeDocument/2006/relationships" xmlns:m="http://schemas.openxmlformats.org/officeDocument/2006/math" xmlns:v="urn:schemas-microsoft-com:vml" xmlns:wp14="http://schemas.microsoft.com/office/word/2010/wordprocessingDrawing" xmlns:wp="http://schemas.openxmlformats.org/drawingml/2006/wordprocessingDrawing" xmlns:w10="urn:schemas-microsoft-com:office:word" xmlns:w="http://schemas.openxmlformats.org/wordprocessingml/2006/main" xmlns:w14="http://schemas.microsoft.com/office/word/2010/wordml" xmlns:w15="http://schemas.microsoft.com/office/word/2012/wordml" xmlns:w16cex="http://schemas.microsoft.com/office/word/2018/wordml/cex" xmlns:w16cid="http://schemas.microsoft.com/office/word/2016/wordml/cid" xmlns:w16="http://schemas.microsoft.com/office/word/2018/wordml" xmlns:w16se="http://schemas.microsoft.com/office/word/2015/wordml/symex" xmlns:wpg="http://schemas.microsoft.com/office/word/2010/wordprocessingGroup" xmlns:wpi="http://schemas.microsoft.com/office/word/2010/wordprocessingInk" xmlns:wne="http://schemas.microsoft.com/office/word/2006/wordml" xmlns:wps="http://schemas.microsoft.com/office/word/2010/wordprocessingShape" mc:Ignorable="w14 w15 w16se w16cid w16 w16cex wp14">
   <w:abstractNum w:abstractNumId="0" w15:restartNumberingAfterBreak="0">
     <w:nsid w:val="0E28474B"/>
     <w:multiLevelType w:val="hybridMultilevel"/>
@@ -1672,7 +2098,7 @@
 </file>
 
 <file path=word/styles.xml><?xml version="1.0" encoding="utf-8"?>
-<w:styles xmlns:mc="http://schemas.openxmlformats.org/markup-compatibility/2006" xmlns:r="http://schemas.openxmlformats.org/officeDocument/2006/relationships" xmlns:w="http://schemas.openxmlformats.org/wordprocessingml/2006/main" xmlns:w14="http://schemas.microsoft.com/office/word/2010/wordml" xmlns:w15="http://schemas.microsoft.com/office/word/2012/wordml" xmlns:w16se="http://schemas.microsoft.com/office/word/2015/wordml/symex" mc:Ignorable="w14 w15 w16se">
+<w:styles xmlns:mc="http://schemas.openxmlformats.org/markup-compatibility/2006" xmlns:r="http://schemas.openxmlformats.org/officeDocument/2006/relationships" xmlns:w="http://schemas.openxmlformats.org/wordprocessingml/2006/main" xmlns:w14="http://schemas.microsoft.com/office/word/2010/wordml" xmlns:w15="http://schemas.microsoft.com/office/word/2012/wordml" xmlns:w16cex="http://schemas.microsoft.com/office/word/2018/wordml/cex" xmlns:w16cid="http://schemas.microsoft.com/office/word/2016/wordml/cid" xmlns:w16="http://schemas.microsoft.com/office/word/2018/wordml" xmlns:w16se="http://schemas.microsoft.com/office/word/2015/wordml/symex" mc:Ignorable="w14 w15 w16se w16cid w16 w16cex">
   <w:docDefaults>
     <w:rPrDefault>
       <w:rPr>
@@ -1688,7 +2114,7 @@
       </w:pPr>
     </w:pPrDefault>
   </w:docDefaults>
-  <w:latentStyles w:defLockedState="0" w:defUIPriority="99" w:defSemiHidden="0" w:defUnhideWhenUsed="0" w:defQFormat="0" w:count="371">
+  <w:latentStyles w:defLockedState="0" w:defUIPriority="99" w:defSemiHidden="0" w:defUnhideWhenUsed="0" w:defQFormat="0" w:count="376">
     <w:lsdException w:name="Normal" w:uiPriority="0" w:qFormat="1"/>
     <w:lsdException w:name="heading 1" w:uiPriority="9" w:qFormat="1"/>
     <w:lsdException w:name="heading 2" w:semiHidden="1" w:uiPriority="9" w:unhideWhenUsed="1" w:qFormat="1"/>
@@ -1794,7 +2220,6 @@
     <w:lsdException w:name="HTML Sample" w:semiHidden="1" w:unhideWhenUsed="1"/>
     <w:lsdException w:name="HTML Typewriter" w:semiHidden="1" w:unhideWhenUsed="1"/>
     <w:lsdException w:name="HTML Variable" w:semiHidden="1" w:unhideWhenUsed="1"/>
-    <w:lsdException w:name="Normal Table" w:semiHidden="1" w:unhideWhenUsed="1"/>
     <w:lsdException w:name="annotation subject" w:semiHidden="1" w:unhideWhenUsed="1"/>
     <w:lsdException w:name="No List" w:semiHidden="1" w:unhideWhenUsed="1"/>
     <w:lsdException w:name="Outline List 1" w:semiHidden="1" w:unhideWhenUsed="1"/>
@@ -1837,11 +2262,8 @@
     <w:lsdException w:name="Table Contemporary" w:semiHidden="1" w:unhideWhenUsed="1"/>
     <w:lsdException w:name="Table Elegant" w:semiHidden="1" w:unhideWhenUsed="1"/>
     <w:lsdException w:name="Table Professional" w:semiHidden="1" w:unhideWhenUsed="1"/>
-    <w:lsdException w:name="Table Subtle 1" w:semiHidden="1" w:unhideWhenUsed="1"/>
     <w:lsdException w:name="Table Subtle 2" w:semiHidden="1" w:unhideWhenUsed="1"/>
     <w:lsdException w:name="Table Web 1" w:semiHidden="1" w:unhideWhenUsed="1"/>
-    <w:lsdException w:name="Table Web 2" w:semiHidden="1" w:unhideWhenUsed="1"/>
-    <w:lsdException w:name="Table Web 3" w:semiHidden="1" w:unhideWhenUsed="1"/>
     <w:lsdException w:name="Balloon Text" w:semiHidden="1" w:unhideWhenUsed="1"/>
     <w:lsdException w:name="Table Grid" w:uiPriority="39"/>
     <w:lsdException w:name="Table Theme" w:semiHidden="1" w:unhideWhenUsed="1"/>
@@ -2060,6 +2482,11 @@
     <w:lsdException w:name="List Table 5 Dark Accent 6" w:uiPriority="50"/>
     <w:lsdException w:name="List Table 6 Colorful Accent 6" w:uiPriority="51"/>
     <w:lsdException w:name="List Table 7 Colorful Accent 6" w:uiPriority="52"/>
+    <w:lsdException w:name="Mention" w:semiHidden="1" w:unhideWhenUsed="1"/>
+    <w:lsdException w:name="Smart Hyperlink" w:semiHidden="1" w:unhideWhenUsed="1"/>
+    <w:lsdException w:name="Hashtag" w:semiHidden="1" w:unhideWhenUsed="1"/>
+    <w:lsdException w:name="Unresolved Mention" w:semiHidden="1" w:unhideWhenUsed="1"/>
+    <w:lsdException w:name="Smart Link" w:semiHidden="1" w:unhideWhenUsed="1"/>
   </w:latentStyles>
   <w:style w:type="paragraph" w:default="1" w:styleId="Normal">
     <w:name w:val="Normal"/>

</xml_diff>